<commit_message>
Assignment 1 part B Normalisation Draft 1
started normalisation from sample document of MH, and practiced week 6 normalisation HW tasks.
</commit_message>
<xml_diff>
--- a/Labs/Lab06/Normalization week6 labwork.docx
+++ b/Labs/Lab06/Normalization week6 labwork.docx
@@ -1137,13 +1137,21 @@
         <w:rPr>
           <w:lang w:val="en-US"/>
         </w:rPr>
-        <w:t>, lectName, lectOffice, lectPhone</w:t>
-      </w:r>
-      <w:r>
-        <w:rPr>
-          <w:lang w:val="en-US"/>
-        </w:rPr>
-        <w:t>)</w:t>
+        <w:t>, lectName, lectOffice, lectPhone)</w:t>
+      </w:r>
+    </w:p>
+    <w:p>
+      <w:pPr>
+        <w:pStyle w:val="Heading2"/>
+        <w:rPr>
+          <w:lang w:val="en-US"/>
+        </w:rPr>
+      </w:pPr>
+      <w:r>
+        <w:rPr>
+          <w:lang w:val="en-US"/>
+        </w:rPr>
+        <w:t>Dependency diagram</w:t>
       </w:r>
     </w:p>
     <w:p>
@@ -1238,6 +1246,20 @@
     </w:p>
     <w:p>
       <w:pPr>
+        <w:pStyle w:val="Heading2"/>
+        <w:rPr>
+          <w:lang w:val="en-US"/>
+        </w:rPr>
+      </w:pPr>
+      <w:r>
+        <w:rPr>
+          <w:lang w:val="en-US"/>
+        </w:rPr>
+        <w:t>Dependency diagram</w:t>
+      </w:r>
+    </w:p>
+    <w:p>
+      <w:pPr>
         <w:rPr>
           <w:lang w:val="en-US"/>
         </w:rPr>
@@ -1755,6 +1777,26 @@
     </w:p>
     <w:p>
       <w:pPr>
+        <w:pStyle w:val="Heading2"/>
+        <w:rPr>
+          <w:lang w:val="en-US"/>
+        </w:rPr>
+      </w:pPr>
+      <w:r>
+        <w:rPr>
+          <w:lang w:val="en-US"/>
+        </w:rPr>
+        <w:t>Dependency diagram</w:t>
+      </w:r>
+      <w:r>
+        <w:rPr>
+          <w:lang w:val="en-US"/>
+        </w:rPr>
+        <w:t>-</w:t>
+      </w:r>
+    </w:p>
+    <w:p>
+      <w:pPr>
         <w:rPr>
           <w:lang w:val="en-US"/>
         </w:rPr>
@@ -1909,6 +1951,26 @@
     </w:p>
     <w:p>
       <w:pPr>
+        <w:pStyle w:val="Heading2"/>
+        <w:rPr>
+          <w:lang w:val="en-US"/>
+        </w:rPr>
+      </w:pPr>
+      <w:r>
+        <w:rPr>
+          <w:lang w:val="en-US"/>
+        </w:rPr>
+        <w:t>Dependency diagram</w:t>
+      </w:r>
+      <w:r>
+        <w:rPr>
+          <w:lang w:val="en-US"/>
+        </w:rPr>
+        <w:t>-</w:t>
+      </w:r>
+    </w:p>
+    <w:p>
+      <w:pPr>
         <w:rPr>
           <w:lang w:val="en-US"/>
         </w:rPr>
@@ -2020,6 +2082,7 @@
         <w:rPr>
           <w:lang w:val="en-US"/>
         </w:rPr>
+        <w:lastRenderedPageBreak/>
         <w:t>2NF:</w:t>
       </w:r>
     </w:p>
@@ -2245,13 +2308,27 @@
         <w:rPr>
           <w:lang w:val="en-US"/>
         </w:rPr>
-        <w:t xml:space="preserve">, studName, </w:t>
+        <w:t xml:space="preserve">, </w:t>
       </w:r>
       <w:proofErr w:type="spellStart"/>
       <w:r>
         <w:rPr>
           <w:lang w:val="en-US"/>
         </w:rPr>
+        <w:t>studName</w:t>
+      </w:r>
+      <w:proofErr w:type="spellEnd"/>
+      <w:r>
+        <w:rPr>
+          <w:lang w:val="en-US"/>
+        </w:rPr>
+        <w:t xml:space="preserve">, </w:t>
+      </w:r>
+      <w:proofErr w:type="spellStart"/>
+      <w:r>
+        <w:rPr>
+          <w:lang w:val="en-US"/>
+        </w:rPr>
         <w:t>studAddress</w:t>
       </w:r>
       <w:proofErr w:type="spellEnd"/>
@@ -2289,6 +2366,7 @@
         </w:rPr>
         <w:t xml:space="preserve">, </w:t>
       </w:r>
+      <w:proofErr w:type="spellStart"/>
       <w:r>
         <w:rPr>
           <w:i/>
@@ -2296,6 +2374,7 @@
         </w:rPr>
         <w:t>lectNo</w:t>
       </w:r>
+      <w:proofErr w:type="spellEnd"/>
       <w:r>
         <w:rPr>
           <w:lang w:val="en-US"/>
@@ -2387,127 +2466,38 @@
           <w:lang w:val="en-US"/>
         </w:rPr>
       </w:pPr>
-      <w:bookmarkStart w:id="0" w:name="_GoBack"/>
-      <w:bookmarkEnd w:id="0"/>
-    </w:p>
-    <w:p>
-      <w:pPr>
-        <w:rPr>
-          <w:lang w:val="en-US"/>
-        </w:rPr>
-      </w:pPr>
-    </w:p>
-    <w:p>
-      <w:pPr>
-        <w:rPr>
-          <w:lang w:val="en-US"/>
-        </w:rPr>
-      </w:pPr>
-      <w:r>
-        <w:rPr>
-          <w:lang w:val="en-US"/>
-        </w:rPr>
-        <w:t xml:space="preserve">COLLECTED 3NF Relation: </w:t>
-      </w:r>
-    </w:p>
-    <w:p>
-      <w:pPr>
-        <w:rPr>
-          <w:lang w:val="en-US"/>
-        </w:rPr>
-      </w:pPr>
-    </w:p>
-    <w:p>
-      <w:pPr>
-        <w:rPr>
-          <w:lang w:val="en-US"/>
-        </w:rPr>
-      </w:pPr>
-      <w:r>
-        <w:rPr>
-          <w:lang w:val="en-US"/>
-        </w:rPr>
-        <w:t>UNIT(unitNo)</w:t>
-      </w:r>
-    </w:p>
-    <w:p>
-      <w:pPr>
-        <w:rPr>
-          <w:lang w:val="en-US"/>
-        </w:rPr>
-      </w:pPr>
-      <w:r>
-        <w:rPr>
-          <w:lang w:val="en-US"/>
-        </w:rPr>
-        <w:t>LECTURER (</w:t>
-      </w:r>
-      <w:r>
-        <w:rPr>
-          <w:i/>
-          <w:u w:val="single"/>
-          <w:lang w:val="en-US"/>
-        </w:rPr>
-        <w:t>lectNo</w:t>
-      </w:r>
-      <w:r>
-        <w:rPr>
-          <w:lang w:val="en-US"/>
-        </w:rPr>
-        <w:t>, lectName, lectOffice, lectPhone)</w:t>
-      </w:r>
-    </w:p>
-    <w:p>
-      <w:pPr>
-        <w:rPr>
-          <w:lang w:val="en-US"/>
-        </w:rPr>
-      </w:pPr>
-      <w:r>
-        <w:rPr>
-          <w:lang w:val="en-US"/>
-        </w:rPr>
-        <w:t>ADVICES (lenctNo, unitNO, unitName)</w:t>
-      </w:r>
-    </w:p>
-    <w:p>
-      <w:pPr>
-        <w:rPr>
-          <w:lang w:val="en-US"/>
-        </w:rPr>
-      </w:pPr>
-      <w:r>
-        <w:rPr>
-          <w:lang w:val="en-US"/>
-        </w:rPr>
-        <w:t>UNIT (unitNo, unitName)</w:t>
-      </w:r>
-    </w:p>
-    <w:p>
-      <w:pPr>
-        <w:rPr>
-          <w:lang w:val="en-US"/>
-        </w:rPr>
-      </w:pPr>
-    </w:p>
-    <w:p>
-      <w:pPr>
-        <w:rPr>
-          <w:lang w:val="en-US"/>
-        </w:rPr>
-      </w:pPr>
-    </w:p>
-    <w:p>
-      <w:pPr>
-        <w:rPr>
-          <w:lang w:val="en-US"/>
-        </w:rPr>
-      </w:pPr>
-      <w:r>
-        <w:rPr>
-          <w:lang w:val="en-US"/>
-        </w:rPr>
-        <w:t>ATTRIBUTE SYNTHESIS:</w:t>
+    </w:p>
+    <w:p>
+      <w:pPr>
+        <w:rPr>
+          <w:lang w:val="en-US"/>
+        </w:rPr>
+      </w:pPr>
+    </w:p>
+    <w:p>
+      <w:pPr>
+        <w:pStyle w:val="Heading2"/>
+        <w:rPr>
+          <w:lang w:val="en-US"/>
+        </w:rPr>
+      </w:pPr>
+      <w:r>
+        <w:rPr>
+          <w:lang w:val="en-US"/>
+        </w:rPr>
+        <w:t>COLLECTED 3NF Relation</w:t>
+      </w:r>
+      <w:r>
+        <w:rPr>
+          <w:lang w:val="en-US"/>
+        </w:rPr>
+        <w:t>s</w:t>
+      </w:r>
+      <w:r>
+        <w:rPr>
+          <w:lang w:val="en-US"/>
+        </w:rPr>
+        <w:t xml:space="preserve">: </w:t>
       </w:r>
     </w:p>
     <w:p>
@@ -2515,7 +2505,7 @@
         <w:pStyle w:val="ListParagraph"/>
         <w:numPr>
           <w:ilvl w:val="0"/>
-          <w:numId w:val="1"/>
+          <w:numId w:val="2"/>
         </w:numPr>
         <w:rPr>
           <w:lang w:val="en-US"/>
@@ -2525,44 +2515,72 @@
         <w:rPr>
           <w:lang w:val="en-US"/>
         </w:rPr>
-        <w:t>4.  &amp;   8.</w:t>
-      </w:r>
-    </w:p>
-    <w:p>
-      <w:pPr>
-        <w:pStyle w:val="ListParagraph"/>
-        <w:ind w:left="1440"/>
-        <w:rPr>
-          <w:lang w:val="en-US"/>
-        </w:rPr>
-      </w:pPr>
-      <w:r>
-        <w:rPr>
-          <w:lang w:val="en-US"/>
-        </w:rPr>
-        <w:t>UNIT (unitNo, unitName, unitDesc, unitValue)</w:t>
-      </w:r>
-    </w:p>
-    <w:p>
-      <w:pPr>
-        <w:rPr>
-          <w:lang w:val="en-US"/>
-        </w:rPr>
-      </w:pPr>
-    </w:p>
-    <w:p>
-      <w:pPr>
-        <w:rPr>
-          <w:lang w:val="en-US"/>
-        </w:rPr>
-      </w:pPr>
+        <w:t>UNIT(</w:t>
+      </w:r>
+      <w:proofErr w:type="spellStart"/>
+      <w:r>
+        <w:rPr>
+          <w:u w:val="single"/>
+          <w:lang w:val="en-US"/>
+        </w:rPr>
+        <w:t>unit_no</w:t>
+      </w:r>
+      <w:proofErr w:type="spellEnd"/>
+      <w:r>
+        <w:rPr>
+          <w:lang w:val="en-US"/>
+        </w:rPr>
+        <w:t xml:space="preserve">, </w:t>
+      </w:r>
+      <w:proofErr w:type="spellStart"/>
+      <w:r>
+        <w:rPr>
+          <w:lang w:val="en-US"/>
+        </w:rPr>
+        <w:t>unit_name</w:t>
+      </w:r>
+      <w:proofErr w:type="spellEnd"/>
+      <w:r>
+        <w:rPr>
+          <w:lang w:val="en-US"/>
+        </w:rPr>
+        <w:t xml:space="preserve">, </w:t>
+      </w:r>
+      <w:proofErr w:type="spellStart"/>
+      <w:r>
+        <w:rPr>
+          <w:lang w:val="en-US"/>
+        </w:rPr>
+        <w:t>unit_description</w:t>
+      </w:r>
+      <w:proofErr w:type="spellEnd"/>
+      <w:r>
+        <w:rPr>
+          <w:lang w:val="en-US"/>
+        </w:rPr>
+        <w:t xml:space="preserve">, </w:t>
+      </w:r>
+      <w:proofErr w:type="spellStart"/>
+      <w:r>
+        <w:rPr>
+          <w:lang w:val="en-US"/>
+        </w:rPr>
+        <w:t>unit_value</w:t>
+      </w:r>
+      <w:proofErr w:type="spellEnd"/>
+      <w:r>
+        <w:rPr>
+          <w:lang w:val="en-US"/>
+        </w:rPr>
+        <w:t>)</w:t>
+      </w:r>
     </w:p>
     <w:p>
       <w:pPr>
         <w:pStyle w:val="ListParagraph"/>
         <w:numPr>
           <w:ilvl w:val="0"/>
-          <w:numId w:val="1"/>
+          <w:numId w:val="2"/>
         </w:numPr>
         <w:rPr>
           <w:lang w:val="en-US"/>
@@ -2572,13 +2590,2001 @@
         <w:rPr>
           <w:lang w:val="en-US"/>
         </w:rPr>
-        <w:t xml:space="preserve"> &amp;  6,</w:t>
+        <w:t>LECTURER (</w:t>
+      </w:r>
+      <w:r>
+        <w:rPr>
+          <w:i/>
+          <w:u w:val="single"/>
+          <w:lang w:val="en-US"/>
+        </w:rPr>
+        <w:t>lectNo</w:t>
+      </w:r>
+      <w:r>
+        <w:rPr>
+          <w:lang w:val="en-US"/>
+        </w:rPr>
+        <w:t>, lectName, lectOffice, lectPhone)</w:t>
       </w:r>
     </w:p>
     <w:p>
       <w:pPr>
         <w:pStyle w:val="ListParagraph"/>
-        <w:ind w:left="1440"/>
+        <w:numPr>
+          <w:ilvl w:val="0"/>
+          <w:numId w:val="2"/>
+        </w:numPr>
+        <w:rPr>
+          <w:lang w:val="en-US"/>
+        </w:rPr>
+      </w:pPr>
+      <w:r>
+        <w:rPr>
+          <w:lang w:val="en-US"/>
+        </w:rPr>
+        <w:t>ADVISES(</w:t>
+      </w:r>
+      <w:r>
+        <w:rPr>
+          <w:u w:val="single"/>
+          <w:lang w:val="en-US"/>
+        </w:rPr>
+        <w:t>lectNo</w:t>
+      </w:r>
+      <w:r>
+        <w:rPr>
+          <w:lang w:val="en-US"/>
+        </w:rPr>
+        <w:t xml:space="preserve">, </w:t>
+      </w:r>
+      <w:r>
+        <w:rPr>
+          <w:i/>
+          <w:u w:val="single"/>
+          <w:lang w:val="en-US"/>
+        </w:rPr>
+        <w:t>unitNo</w:t>
+      </w:r>
+      <w:r>
+        <w:rPr>
+          <w:lang w:val="en-US"/>
+        </w:rPr>
+        <w:t>)</w:t>
+      </w:r>
+    </w:p>
+    <w:p>
+      <w:pPr>
+        <w:pStyle w:val="ListParagraph"/>
+        <w:numPr>
+          <w:ilvl w:val="0"/>
+          <w:numId w:val="2"/>
+        </w:numPr>
+        <w:rPr>
+          <w:lang w:val="en-US"/>
+        </w:rPr>
+      </w:pPr>
+      <w:r>
+        <w:rPr>
+          <w:lang w:val="en-US"/>
+        </w:rPr>
+        <w:t>UNIT (</w:t>
+      </w:r>
+      <w:r>
+        <w:rPr>
+          <w:u w:val="single"/>
+          <w:lang w:val="en-US"/>
+        </w:rPr>
+        <w:t>unitNo</w:t>
+      </w:r>
+      <w:r>
+        <w:rPr>
+          <w:lang w:val="en-US"/>
+        </w:rPr>
+        <w:t>, unitName)</w:t>
+      </w:r>
+    </w:p>
+    <w:p>
+      <w:pPr>
+        <w:pStyle w:val="ListParagraph"/>
+        <w:numPr>
+          <w:ilvl w:val="0"/>
+          <w:numId w:val="2"/>
+        </w:numPr>
+        <w:rPr>
+          <w:lang w:val="en-US"/>
+        </w:rPr>
+      </w:pPr>
+      <w:r>
+        <w:rPr>
+          <w:lang w:val="en-US"/>
+        </w:rPr>
+        <w:t>STUDENT (</w:t>
+      </w:r>
+      <w:r>
+        <w:rPr>
+          <w:u w:val="single"/>
+          <w:lang w:val="en-US"/>
+        </w:rPr>
+        <w:t>studNo</w:t>
+      </w:r>
+      <w:r>
+        <w:rPr>
+          <w:lang w:val="en-US"/>
+        </w:rPr>
+        <w:t xml:space="preserve">, </w:t>
+      </w:r>
+      <w:proofErr w:type="spellStart"/>
+      <w:r>
+        <w:rPr>
+          <w:lang w:val="en-US"/>
+        </w:rPr>
+        <w:t>studName</w:t>
+      </w:r>
+      <w:proofErr w:type="spellEnd"/>
+      <w:r>
+        <w:rPr>
+          <w:lang w:val="en-US"/>
+        </w:rPr>
+        <w:t xml:space="preserve">, </w:t>
+      </w:r>
+      <w:proofErr w:type="spellStart"/>
+      <w:r>
+        <w:rPr>
+          <w:lang w:val="en-US"/>
+        </w:rPr>
+        <w:t>studAddress</w:t>
+      </w:r>
+      <w:proofErr w:type="spellEnd"/>
+      <w:r>
+        <w:rPr>
+          <w:lang w:val="en-US"/>
+        </w:rPr>
+        <w:t xml:space="preserve">, </w:t>
+      </w:r>
+      <w:proofErr w:type="spellStart"/>
+      <w:r>
+        <w:rPr>
+          <w:lang w:val="en-US"/>
+        </w:rPr>
+        <w:t>courseEnr</w:t>
+      </w:r>
+      <w:proofErr w:type="spellEnd"/>
+      <w:r>
+        <w:rPr>
+          <w:lang w:val="en-US"/>
+        </w:rPr>
+        <w:t xml:space="preserve">, </w:t>
+      </w:r>
+      <w:proofErr w:type="spellStart"/>
+      <w:r>
+        <w:rPr>
+          <w:lang w:val="en-US"/>
+        </w:rPr>
+        <w:t>modeOfStudy</w:t>
+      </w:r>
+      <w:proofErr w:type="spellEnd"/>
+      <w:r>
+        <w:rPr>
+          <w:lang w:val="en-US"/>
+        </w:rPr>
+        <w:t xml:space="preserve">, </w:t>
+      </w:r>
+      <w:r>
+        <w:rPr>
+          <w:i/>
+          <w:lang w:val="en-US"/>
+        </w:rPr>
+        <w:t>lectNo</w:t>
+      </w:r>
+      <w:r>
+        <w:rPr>
+          <w:lang w:val="en-US"/>
+        </w:rPr>
+        <w:t xml:space="preserve">) </w:t>
+      </w:r>
+    </w:p>
+    <w:p>
+      <w:pPr>
+        <w:pStyle w:val="ListParagraph"/>
+        <w:numPr>
+          <w:ilvl w:val="0"/>
+          <w:numId w:val="2"/>
+        </w:numPr>
+        <w:rPr>
+          <w:lang w:val="en-US"/>
+        </w:rPr>
+      </w:pPr>
+      <w:r>
+        <w:rPr>
+          <w:lang w:val="en-US"/>
+        </w:rPr>
+        <w:t>ACADEMIC RECORD (</w:t>
+      </w:r>
+      <w:r>
+        <w:rPr>
+          <w:u w:val="single"/>
+          <w:lang w:val="en-US"/>
+        </w:rPr>
+        <w:t xml:space="preserve">studNo, </w:t>
+      </w:r>
+      <w:proofErr w:type="spellStart"/>
+      <w:r>
+        <w:rPr>
+          <w:u w:val="single"/>
+          <w:lang w:val="en-US"/>
+        </w:rPr>
+        <w:t>unitNo</w:t>
+      </w:r>
+      <w:proofErr w:type="spellEnd"/>
+      <w:r>
+        <w:rPr>
+          <w:lang w:val="en-US"/>
+        </w:rPr>
+        <w:t xml:space="preserve">, </w:t>
+      </w:r>
+      <w:r>
+        <w:rPr>
+          <w:u w:val="single"/>
+          <w:lang w:val="en-US"/>
+        </w:rPr>
+        <w:t xml:space="preserve">year, </w:t>
+      </w:r>
+      <w:proofErr w:type="spellStart"/>
+      <w:r>
+        <w:rPr>
+          <w:u w:val="single"/>
+          <w:lang w:val="en-US"/>
+        </w:rPr>
+        <w:t>sem</w:t>
+      </w:r>
+      <w:proofErr w:type="spellEnd"/>
+      <w:r>
+        <w:rPr>
+          <w:lang w:val="en-US"/>
+        </w:rPr>
+        <w:t>, grade)</w:t>
+      </w:r>
+    </w:p>
+    <w:p>
+      <w:pPr>
+        <w:pStyle w:val="ListParagraph"/>
+        <w:numPr>
+          <w:ilvl w:val="0"/>
+          <w:numId w:val="2"/>
+        </w:numPr>
+        <w:rPr>
+          <w:lang w:val="en-US"/>
+        </w:rPr>
+      </w:pPr>
+      <w:r>
+        <w:rPr>
+          <w:lang w:val="en-US"/>
+        </w:rPr>
+        <w:t>UNIT (</w:t>
+      </w:r>
+      <w:r>
+        <w:rPr>
+          <w:u w:val="single"/>
+          <w:lang w:val="en-US"/>
+        </w:rPr>
+        <w:t>unitNo</w:t>
+      </w:r>
+      <w:r>
+        <w:rPr>
+          <w:lang w:val="en-US"/>
+        </w:rPr>
+        <w:t>, unitName)</w:t>
+      </w:r>
+    </w:p>
+    <w:p>
+      <w:pPr>
+        <w:pStyle w:val="ListParagraph"/>
+        <w:numPr>
+          <w:ilvl w:val="0"/>
+          <w:numId w:val="2"/>
+        </w:numPr>
+        <w:rPr>
+          <w:lang w:val="en-US"/>
+        </w:rPr>
+      </w:pPr>
+      <w:r>
+        <w:rPr>
+          <w:lang w:val="en-US"/>
+        </w:rPr>
+        <w:t>LECTURER (lectNo, lectName)</w:t>
+      </w:r>
+    </w:p>
+    <w:p>
+      <w:pPr>
+        <w:pStyle w:val="ListParagraph"/>
+        <w:rPr>
+          <w:lang w:val="en-US"/>
+        </w:rPr>
+      </w:pPr>
+    </w:p>
+    <w:p>
+      <w:pPr>
+        <w:rPr>
+          <w:lang w:val="en-US"/>
+        </w:rPr>
+      </w:pPr>
+    </w:p>
+    <w:p>
+      <w:pPr>
+        <w:pStyle w:val="Heading2"/>
+        <w:rPr>
+          <w:lang w:val="en-US"/>
+        </w:rPr>
+      </w:pPr>
+      <w:r>
+        <w:rPr>
+          <w:lang w:val="en-US"/>
+        </w:rPr>
+        <w:t>Attribute synthesis:</w:t>
+      </w:r>
+    </w:p>
+    <w:p>
+      <w:pPr>
+        <w:rPr>
+          <w:lang w:val="en-US"/>
+        </w:rPr>
+      </w:pPr>
+    </w:p>
+    <w:p>
+      <w:pPr>
+        <w:rPr>
+          <w:lang w:val="en-US"/>
+        </w:rPr>
+      </w:pPr>
+      <w:r>
+        <w:rPr>
+          <w:lang w:val="en-US"/>
+        </w:rPr>
+        <w:t xml:space="preserve">1, 4, </w:t>
+      </w:r>
+      <w:r>
+        <w:rPr>
+          <w:lang w:val="en-US"/>
+        </w:rPr>
+        <w:t xml:space="preserve"> </w:t>
+      </w:r>
+      <w:r>
+        <w:rPr>
+          <w:lang w:val="en-US"/>
+        </w:rPr>
+        <w:t>and</w:t>
+      </w:r>
+      <w:r>
+        <w:rPr>
+          <w:lang w:val="en-US"/>
+        </w:rPr>
+        <w:t xml:space="preserve"> </w:t>
+      </w:r>
+      <w:r>
+        <w:rPr>
+          <w:lang w:val="en-US"/>
+        </w:rPr>
+        <w:t>7</w:t>
+      </w:r>
+    </w:p>
+    <w:p>
+      <w:pPr>
+        <w:rPr>
+          <w:lang w:val="en-US"/>
+        </w:rPr>
+      </w:pPr>
+      <w:r>
+        <w:rPr>
+          <w:lang w:val="en-US"/>
+        </w:rPr>
+        <w:t>UNIT(</w:t>
+      </w:r>
+      <w:proofErr w:type="spellStart"/>
+      <w:r>
+        <w:rPr>
+          <w:u w:val="single"/>
+          <w:lang w:val="en-US"/>
+        </w:rPr>
+        <w:t>unit_no</w:t>
+      </w:r>
+      <w:proofErr w:type="spellEnd"/>
+      <w:r>
+        <w:rPr>
+          <w:lang w:val="en-US"/>
+        </w:rPr>
+        <w:t xml:space="preserve">, </w:t>
+      </w:r>
+      <w:proofErr w:type="spellStart"/>
+      <w:r>
+        <w:rPr>
+          <w:lang w:val="en-US"/>
+        </w:rPr>
+        <w:t>unit_name</w:t>
+      </w:r>
+      <w:proofErr w:type="spellEnd"/>
+      <w:r>
+        <w:rPr>
+          <w:lang w:val="en-US"/>
+        </w:rPr>
+        <w:t xml:space="preserve">, </w:t>
+      </w:r>
+      <w:proofErr w:type="spellStart"/>
+      <w:r>
+        <w:rPr>
+          <w:lang w:val="en-US"/>
+        </w:rPr>
+        <w:t>unit_description</w:t>
+      </w:r>
+      <w:proofErr w:type="spellEnd"/>
+      <w:r>
+        <w:rPr>
+          <w:lang w:val="en-US"/>
+        </w:rPr>
+        <w:t xml:space="preserve">, </w:t>
+      </w:r>
+      <w:proofErr w:type="spellStart"/>
+      <w:r>
+        <w:rPr>
+          <w:lang w:val="en-US"/>
+        </w:rPr>
+        <w:t>unit_value</w:t>
+      </w:r>
+      <w:proofErr w:type="spellEnd"/>
+      <w:r>
+        <w:rPr>
+          <w:lang w:val="en-US"/>
+        </w:rPr>
+        <w:t>)</w:t>
+      </w:r>
+    </w:p>
+    <w:p>
+      <w:pPr>
+        <w:rPr>
+          <w:lang w:val="en-US"/>
+        </w:rPr>
+      </w:pPr>
+    </w:p>
+    <w:p>
+      <w:pPr>
+        <w:rPr>
+          <w:lang w:val="en-US"/>
+        </w:rPr>
+      </w:pPr>
+    </w:p>
+    <w:p>
+      <w:pPr>
+        <w:rPr>
+          <w:lang w:val="en-US"/>
+        </w:rPr>
+      </w:pPr>
+      <w:r>
+        <w:rPr>
+          <w:lang w:val="en-US"/>
+        </w:rPr>
+        <w:t>2, and 8</w:t>
+      </w:r>
+    </w:p>
+    <w:p>
+      <w:pPr>
+        <w:rPr>
+          <w:lang w:val="en-US"/>
+        </w:rPr>
+      </w:pPr>
+      <w:r>
+        <w:rPr>
+          <w:lang w:val="en-US"/>
+        </w:rPr>
+        <w:t>LECTURER (</w:t>
+      </w:r>
+      <w:proofErr w:type="spellStart"/>
+      <w:r>
+        <w:rPr>
+          <w:i/>
+          <w:u w:val="single"/>
+          <w:lang w:val="en-US"/>
+        </w:rPr>
+        <w:t>lectNo</w:t>
+      </w:r>
+      <w:proofErr w:type="spellEnd"/>
+      <w:r>
+        <w:rPr>
+          <w:lang w:val="en-US"/>
+        </w:rPr>
+        <w:t xml:space="preserve">, </w:t>
+      </w:r>
+      <w:proofErr w:type="spellStart"/>
+      <w:r>
+        <w:rPr>
+          <w:lang w:val="en-US"/>
+        </w:rPr>
+        <w:t>lectName</w:t>
+      </w:r>
+      <w:proofErr w:type="spellEnd"/>
+      <w:r>
+        <w:rPr>
+          <w:lang w:val="en-US"/>
+        </w:rPr>
+        <w:t xml:space="preserve">, </w:t>
+      </w:r>
+      <w:proofErr w:type="spellStart"/>
+      <w:r>
+        <w:rPr>
+          <w:lang w:val="en-US"/>
+        </w:rPr>
+        <w:t>lectOffice</w:t>
+      </w:r>
+      <w:proofErr w:type="spellEnd"/>
+      <w:r>
+        <w:rPr>
+          <w:lang w:val="en-US"/>
+        </w:rPr>
+        <w:t xml:space="preserve">, </w:t>
+      </w:r>
+      <w:proofErr w:type="spellStart"/>
+      <w:r>
+        <w:rPr>
+          <w:lang w:val="en-US"/>
+        </w:rPr>
+        <w:t>lectPhone</w:t>
+      </w:r>
+      <w:proofErr w:type="spellEnd"/>
+      <w:r>
+        <w:rPr>
+          <w:lang w:val="en-US"/>
+        </w:rPr>
+        <w:t>)</w:t>
+      </w:r>
+    </w:p>
+    <w:p>
+      <w:pPr>
+        <w:rPr>
+          <w:lang w:val="en-US"/>
+        </w:rPr>
+      </w:pPr>
+    </w:p>
+    <w:p>
+      <w:pPr>
+        <w:rPr>
+          <w:lang w:val="en-US"/>
+        </w:rPr>
+      </w:pPr>
+      <w:r>
+        <w:rPr>
+          <w:lang w:val="en-US"/>
+        </w:rPr>
+        <w:t>3</w:t>
+      </w:r>
+    </w:p>
+    <w:p>
+      <w:pPr>
+        <w:rPr>
+          <w:lang w:val="en-US"/>
+        </w:rPr>
+      </w:pPr>
+      <w:r>
+        <w:rPr>
+          <w:lang w:val="en-US"/>
+        </w:rPr>
+        <w:t>ADVISES(</w:t>
+      </w:r>
+      <w:proofErr w:type="spellStart"/>
+      <w:r>
+        <w:rPr>
+          <w:u w:val="single"/>
+          <w:lang w:val="en-US"/>
+        </w:rPr>
+        <w:t>lectNo</w:t>
+      </w:r>
+      <w:proofErr w:type="spellEnd"/>
+      <w:r>
+        <w:rPr>
+          <w:lang w:val="en-US"/>
+        </w:rPr>
+        <w:t xml:space="preserve">, </w:t>
+      </w:r>
+      <w:proofErr w:type="spellStart"/>
+      <w:r>
+        <w:rPr>
+          <w:i/>
+          <w:u w:val="single"/>
+          <w:lang w:val="en-US"/>
+        </w:rPr>
+        <w:t>unitNo</w:t>
+      </w:r>
+      <w:proofErr w:type="spellEnd"/>
+      <w:r>
+        <w:rPr>
+          <w:lang w:val="en-US"/>
+        </w:rPr>
+        <w:t>)</w:t>
+      </w:r>
+    </w:p>
+    <w:p>
+      <w:pPr>
+        <w:rPr>
+          <w:lang w:val="en-US"/>
+        </w:rPr>
+      </w:pPr>
+    </w:p>
+    <w:p>
+      <w:pPr>
+        <w:rPr>
+          <w:lang w:val="en-US"/>
+        </w:rPr>
+      </w:pPr>
+      <w:r>
+        <w:rPr>
+          <w:lang w:val="en-US"/>
+        </w:rPr>
+        <w:t>6</w:t>
+      </w:r>
+    </w:p>
+    <w:p>
+      <w:pPr>
+        <w:rPr>
+          <w:lang w:val="en-US"/>
+        </w:rPr>
+      </w:pPr>
+      <w:r>
+        <w:rPr>
+          <w:lang w:val="en-US"/>
+        </w:rPr>
+        <w:t xml:space="preserve">ACADEMIC RECORD </w:t>
+      </w:r>
+      <w:r>
+        <w:rPr>
+          <w:lang w:val="en-US"/>
+        </w:rPr>
+        <w:t>(</w:t>
+      </w:r>
+      <w:r>
+        <w:rPr>
+          <w:u w:val="single"/>
+          <w:lang w:val="en-US"/>
+        </w:rPr>
+        <w:t xml:space="preserve">studNo, </w:t>
+      </w:r>
+      <w:proofErr w:type="spellStart"/>
+      <w:r>
+        <w:rPr>
+          <w:u w:val="single"/>
+          <w:lang w:val="en-US"/>
+        </w:rPr>
+        <w:t>unitNo</w:t>
+      </w:r>
+      <w:proofErr w:type="spellEnd"/>
+      <w:r>
+        <w:rPr>
+          <w:lang w:val="en-US"/>
+        </w:rPr>
+        <w:t xml:space="preserve">, </w:t>
+      </w:r>
+      <w:r>
+        <w:rPr>
+          <w:u w:val="single"/>
+          <w:lang w:val="en-US"/>
+        </w:rPr>
+        <w:t xml:space="preserve">year, </w:t>
+      </w:r>
+      <w:proofErr w:type="spellStart"/>
+      <w:r>
+        <w:rPr>
+          <w:u w:val="single"/>
+          <w:lang w:val="en-US"/>
+        </w:rPr>
+        <w:t>sem</w:t>
+      </w:r>
+      <w:proofErr w:type="spellEnd"/>
+      <w:r>
+        <w:rPr>
+          <w:lang w:val="en-US"/>
+        </w:rPr>
+        <w:t>, grade)</w:t>
+      </w:r>
+    </w:p>
+    <w:p>
+      <w:pPr>
+        <w:rPr>
+          <w:lang w:val="en-US"/>
+        </w:rPr>
+      </w:pPr>
+    </w:p>
+    <w:p>
+      <w:pPr>
+        <w:rPr>
+          <w:lang w:val="en-US"/>
+        </w:rPr>
+      </w:pPr>
+      <w:r>
+        <w:rPr>
+          <w:lang w:val="en-US"/>
+        </w:rPr>
+        <w:t>5</w:t>
+      </w:r>
+    </w:p>
+    <w:p>
+      <w:pPr>
+        <w:rPr>
+          <w:lang w:val="en-US"/>
+        </w:rPr>
+      </w:pPr>
+      <w:r>
+        <w:rPr>
+          <w:lang w:val="en-US"/>
+        </w:rPr>
+        <w:t>STUDENT (</w:t>
+      </w:r>
+      <w:r>
+        <w:rPr>
+          <w:u w:val="single"/>
+          <w:lang w:val="en-US"/>
+        </w:rPr>
+        <w:t>studNo</w:t>
+      </w:r>
+      <w:r>
+        <w:rPr>
+          <w:lang w:val="en-US"/>
+        </w:rPr>
+        <w:t xml:space="preserve">, </w:t>
+      </w:r>
+      <w:proofErr w:type="spellStart"/>
+      <w:r>
+        <w:rPr>
+          <w:lang w:val="en-US"/>
+        </w:rPr>
+        <w:t>studName</w:t>
+      </w:r>
+      <w:proofErr w:type="spellEnd"/>
+      <w:r>
+        <w:rPr>
+          <w:lang w:val="en-US"/>
+        </w:rPr>
+        <w:t xml:space="preserve">, </w:t>
+      </w:r>
+      <w:proofErr w:type="spellStart"/>
+      <w:r>
+        <w:rPr>
+          <w:lang w:val="en-US"/>
+        </w:rPr>
+        <w:t>studAddress</w:t>
+      </w:r>
+      <w:proofErr w:type="spellEnd"/>
+      <w:r>
+        <w:rPr>
+          <w:lang w:val="en-US"/>
+        </w:rPr>
+        <w:t xml:space="preserve">, </w:t>
+      </w:r>
+      <w:proofErr w:type="spellStart"/>
+      <w:r>
+        <w:rPr>
+          <w:lang w:val="en-US"/>
+        </w:rPr>
+        <w:t>courseEnr</w:t>
+      </w:r>
+      <w:proofErr w:type="spellEnd"/>
+      <w:r>
+        <w:rPr>
+          <w:lang w:val="en-US"/>
+        </w:rPr>
+        <w:t xml:space="preserve">, </w:t>
+      </w:r>
+      <w:proofErr w:type="spellStart"/>
+      <w:r>
+        <w:rPr>
+          <w:lang w:val="en-US"/>
+        </w:rPr>
+        <w:t>modeOfStudy</w:t>
+      </w:r>
+      <w:proofErr w:type="spellEnd"/>
+      <w:r>
+        <w:rPr>
+          <w:lang w:val="en-US"/>
+        </w:rPr>
+        <w:t xml:space="preserve">, </w:t>
+      </w:r>
+      <w:proofErr w:type="spellStart"/>
+      <w:r>
+        <w:rPr>
+          <w:i/>
+          <w:lang w:val="en-US"/>
+        </w:rPr>
+        <w:t>lectNo</w:t>
+      </w:r>
+      <w:proofErr w:type="spellEnd"/>
+      <w:r>
+        <w:rPr>
+          <w:lang w:val="en-US"/>
+        </w:rPr>
+        <w:t xml:space="preserve">) </w:t>
+      </w:r>
+    </w:p>
+    <w:p>
+      <w:pPr>
+        <w:rPr>
+          <w:lang w:val="en-US"/>
+        </w:rPr>
+      </w:pPr>
+    </w:p>
+    <w:p>
+      <w:pPr>
+        <w:rPr>
+          <w:lang w:val="en-US"/>
+        </w:rPr>
+      </w:pPr>
+    </w:p>
+    <w:p>
+      <w:pPr>
+        <w:rPr>
+          <w:lang w:val="en-US"/>
+        </w:rPr>
+      </w:pPr>
+    </w:p>
+    <w:p>
+      <w:pPr>
+        <w:rPr>
+          <w:lang w:val="en-US"/>
+        </w:rPr>
+      </w:pPr>
+    </w:p>
+    <w:p>
+      <w:pPr>
+        <w:pStyle w:val="Heading1"/>
+        <w:rPr>
+          <w:lang w:val="en-US"/>
+        </w:rPr>
+      </w:pPr>
+    </w:p>
+    <w:p>
+      <w:pPr>
+        <w:rPr>
+          <w:lang w:val="en-US"/>
+        </w:rPr>
+      </w:pPr>
+    </w:p>
+    <w:p>
+      <w:pPr>
+        <w:rPr>
+          <w:lang w:val="en-US"/>
+        </w:rPr>
+      </w:pPr>
+    </w:p>
+    <w:p>
+      <w:pPr>
+        <w:pStyle w:val="Heading1"/>
+        <w:rPr>
+          <w:lang w:val="en-US"/>
+        </w:rPr>
+      </w:pPr>
+      <w:r>
+        <w:rPr>
+          <w:lang w:val="en-US"/>
+        </w:rPr>
+        <w:t>QUESTION 3</w:t>
+      </w:r>
+    </w:p>
+    <w:p>
+      <w:pPr>
+        <w:rPr>
+          <w:lang w:val="en-US"/>
+        </w:rPr>
+      </w:pPr>
+    </w:p>
+    <w:p>
+      <w:pPr>
+        <w:pStyle w:val="Heading2"/>
+        <w:rPr>
+          <w:lang w:val="en-US"/>
+        </w:rPr>
+      </w:pPr>
+      <w:r>
+        <w:rPr>
+          <w:lang w:val="en-US"/>
+        </w:rPr>
+        <w:t>UNF</w:t>
+      </w:r>
+    </w:p>
+    <w:p>
+      <w:pPr>
+        <w:rPr>
+          <w:lang w:val="en-US"/>
+        </w:rPr>
+      </w:pPr>
+      <w:r>
+        <w:rPr>
+          <w:lang w:val="en-US"/>
+        </w:rPr>
+        <w:t xml:space="preserve">BOOKING (booking_no, client_no, client_name, (flight_no, flight_route, </w:t>
+      </w:r>
+      <w:r>
+        <w:rPr>
+          <w:lang w:val="en-US"/>
+        </w:rPr>
+        <w:t>dep</w:t>
+      </w:r>
+      <w:r>
+        <w:rPr>
+          <w:lang w:val="en-US"/>
+        </w:rPr>
+        <w:t xml:space="preserve">_time, </w:t>
+      </w:r>
+      <w:r>
+        <w:rPr>
+          <w:lang w:val="en-US"/>
+        </w:rPr>
+        <w:t>dep</w:t>
+      </w:r>
+      <w:r>
+        <w:rPr>
+          <w:lang w:val="en-US"/>
+        </w:rPr>
+        <w:t>_date</w:t>
+      </w:r>
+      <w:r>
+        <w:rPr>
+          <w:lang w:val="en-US"/>
+        </w:rPr>
+        <w:t>, dep_airport_code, dep_airport_name, arr_date, arr_time, arr_airport_code, arr_airport_name</w:t>
+      </w:r>
+      <w:r>
+        <w:rPr>
+          <w:lang w:val="en-US"/>
+        </w:rPr>
+        <w:t>))</w:t>
+      </w:r>
+    </w:p>
+    <w:p>
+      <w:pPr>
+        <w:rPr>
+          <w:lang w:val="en-US"/>
+        </w:rPr>
+      </w:pPr>
+    </w:p>
+    <w:p>
+      <w:pPr>
+        <w:pStyle w:val="Heading2"/>
+        <w:rPr>
+          <w:lang w:val="en-US"/>
+        </w:rPr>
+      </w:pPr>
+      <w:r>
+        <w:rPr>
+          <w:lang w:val="en-US"/>
+        </w:rPr>
+        <w:t>1NF</w:t>
+      </w:r>
+    </w:p>
+    <w:p>
+      <w:pPr>
+        <w:rPr>
+          <w:lang w:val="en-US"/>
+        </w:rPr>
+      </w:pPr>
+      <w:r>
+        <w:rPr>
+          <w:lang w:val="en-US"/>
+        </w:rPr>
+        <w:t>BOOKING (</w:t>
+      </w:r>
+      <w:r>
+        <w:rPr>
+          <w:u w:val="single"/>
+          <w:lang w:val="en-US"/>
+        </w:rPr>
+        <w:t>booking_no</w:t>
+      </w:r>
+      <w:r>
+        <w:rPr>
+          <w:lang w:val="en-US"/>
+        </w:rPr>
+        <w:t>, client_no, client_name)</w:t>
+      </w:r>
+    </w:p>
+    <w:p>
+      <w:pPr>
+        <w:pStyle w:val="Heading2"/>
+        <w:rPr>
+          <w:lang w:val="en-US"/>
+        </w:rPr>
+      </w:pPr>
+      <w:r>
+        <w:rPr>
+          <w:lang w:val="en-US"/>
+        </w:rPr>
+        <w:t>Dependency diagram</w:t>
+      </w:r>
+      <w:r>
+        <w:rPr>
+          <w:lang w:val="en-US"/>
+        </w:rPr>
+        <w:t>-</w:t>
+      </w:r>
+    </w:p>
+    <w:p>
+      <w:pPr>
+        <w:rPr>
+          <w:lang w:val="en-US"/>
+        </w:rPr>
+      </w:pPr>
+      <w:r>
+        <w:rPr>
+          <w:lang w:val="en-US"/>
+        </w:rPr>
+        <w:t xml:space="preserve">booking_no </w:t>
+      </w:r>
+      <w:r>
+        <w:rPr>
+          <w:lang w:val="en-US"/>
+        </w:rPr>
+        <w:sym w:font="Wingdings" w:char="F0E0"/>
+      </w:r>
+      <w:r>
+        <w:rPr>
+          <w:lang w:val="en-US"/>
+        </w:rPr>
+        <w:t xml:space="preserve"> client_no</w:t>
+      </w:r>
+      <w:r>
+        <w:rPr>
+          <w:lang w:val="en-US"/>
+        </w:rPr>
+        <w:tab/>
+      </w:r>
+      <w:r>
+        <w:rPr>
+          <w:lang w:val="en-US"/>
+        </w:rPr>
+        <w:tab/>
+      </w:r>
+      <w:r>
+        <w:rPr>
+          <w:lang w:val="en-US"/>
+        </w:rPr>
+        <w:tab/>
+      </w:r>
+      <w:r>
+        <w:rPr>
+          <w:lang w:val="en-US"/>
+        </w:rPr>
+        <w:tab/>
+        <w:t>FULL DEPENDENCY</w:t>
+      </w:r>
+    </w:p>
+    <w:p>
+      <w:pPr>
+        <w:rPr>
+          <w:lang w:val="en-US"/>
+        </w:rPr>
+      </w:pPr>
+      <w:r>
+        <w:rPr>
+          <w:lang w:val="en-US"/>
+        </w:rPr>
+        <w:t xml:space="preserve">client_no </w:t>
+      </w:r>
+      <w:r>
+        <w:rPr>
+          <w:lang w:val="en-US"/>
+        </w:rPr>
+        <w:sym w:font="Wingdings" w:char="F0E0"/>
+      </w:r>
+      <w:r>
+        <w:rPr>
+          <w:lang w:val="en-US"/>
+        </w:rPr>
+        <w:t xml:space="preserve"> client_name</w:t>
+      </w:r>
+      <w:r>
+        <w:rPr>
+          <w:lang w:val="en-US"/>
+        </w:rPr>
+        <w:tab/>
+      </w:r>
+      <w:r>
+        <w:rPr>
+          <w:lang w:val="en-US"/>
+        </w:rPr>
+        <w:tab/>
+      </w:r>
+      <w:r>
+        <w:rPr>
+          <w:lang w:val="en-US"/>
+        </w:rPr>
+        <w:tab/>
+      </w:r>
+      <w:r>
+        <w:rPr>
+          <w:lang w:val="en-US"/>
+        </w:rPr>
+        <w:tab/>
+        <w:t>TRANSITIVE DEPENDENCY</w:t>
+      </w:r>
+    </w:p>
+    <w:p>
+      <w:pPr>
+        <w:rPr>
+          <w:lang w:val="en-US"/>
+        </w:rPr>
+      </w:pPr>
+    </w:p>
+    <w:p>
+      <w:pPr>
+        <w:rPr>
+          <w:lang w:val="en-US"/>
+        </w:rPr>
+      </w:pPr>
+    </w:p>
+    <w:p>
+      <w:pPr>
+        <w:rPr>
+          <w:lang w:val="en-US"/>
+        </w:rPr>
+      </w:pPr>
+      <w:r>
+        <w:rPr>
+          <w:lang w:val="en-US"/>
+        </w:rPr>
+        <w:t>FLIGHT DETAILS (</w:t>
+      </w:r>
+      <w:r>
+        <w:rPr>
+          <w:u w:val="single"/>
+          <w:lang w:val="en-US"/>
+        </w:rPr>
+        <w:t>booking_no</w:t>
+      </w:r>
+      <w:r>
+        <w:rPr>
+          <w:lang w:val="en-US"/>
+        </w:rPr>
+        <w:t xml:space="preserve">, </w:t>
+      </w:r>
+      <w:r>
+        <w:rPr>
+          <w:u w:val="single"/>
+          <w:lang w:val="en-US"/>
+        </w:rPr>
+        <w:t>flight_no</w:t>
+      </w:r>
+      <w:r>
+        <w:rPr>
+          <w:lang w:val="en-US"/>
+        </w:rPr>
+        <w:t xml:space="preserve">, </w:t>
+      </w:r>
+      <w:r>
+        <w:rPr>
+          <w:u w:val="single"/>
+          <w:lang w:val="en-US"/>
+        </w:rPr>
+        <w:t>dep_date</w:t>
+      </w:r>
+      <w:r>
+        <w:rPr>
+          <w:lang w:val="en-US"/>
+        </w:rPr>
+        <w:t>, dep_time, dep_airport_code, dep_airport_name, arr_date, arr_time, arr_airport_code, arr_airport_name)</w:t>
+      </w:r>
+    </w:p>
+    <w:p>
+      <w:pPr>
+        <w:pStyle w:val="Heading2"/>
+        <w:rPr>
+          <w:lang w:val="en-US"/>
+        </w:rPr>
+      </w:pPr>
+      <w:r>
+        <w:rPr>
+          <w:lang w:val="en-US"/>
+        </w:rPr>
+        <w:t>Dependency diagram</w:t>
+      </w:r>
+      <w:r>
+        <w:rPr>
+          <w:lang w:val="en-US"/>
+        </w:rPr>
+        <w:t>-</w:t>
+      </w:r>
+    </w:p>
+    <w:p>
+      <w:pPr>
+        <w:rPr>
+          <w:lang w:val="en-US"/>
+        </w:rPr>
+      </w:pPr>
+      <w:r>
+        <w:rPr>
+          <w:lang w:val="en-US"/>
+        </w:rPr>
+        <w:t xml:space="preserve">flight_no </w:t>
+      </w:r>
+      <w:r>
+        <w:rPr>
+          <w:lang w:val="en-US"/>
+        </w:rPr>
+        <w:sym w:font="Wingdings" w:char="F0E0"/>
+      </w:r>
+      <w:r>
+        <w:rPr>
+          <w:lang w:val="en-US"/>
+        </w:rPr>
+        <w:t xml:space="preserve"> dep_time, </w:t>
+      </w:r>
+      <w:r>
+        <w:rPr>
+          <w:lang w:val="en-US"/>
+        </w:rPr>
+        <w:t>dep_airport_code, arr_time, arr_airport_code</w:t>
+      </w:r>
+      <w:r>
+        <w:rPr>
+          <w:lang w:val="en-US"/>
+        </w:rPr>
+        <w:tab/>
+      </w:r>
+      <w:r>
+        <w:rPr>
+          <w:lang w:val="en-US"/>
+        </w:rPr>
+        <w:tab/>
+      </w:r>
+      <w:r>
+        <w:rPr>
+          <w:lang w:val="en-US"/>
+        </w:rPr>
+        <w:tab/>
+      </w:r>
+      <w:r>
+        <w:rPr>
+          <w:lang w:val="en-US"/>
+        </w:rPr>
+        <w:tab/>
+      </w:r>
+      <w:r>
+        <w:rPr>
+          <w:lang w:val="en-US"/>
+        </w:rPr>
+        <w:tab/>
+      </w:r>
+      <w:r>
+        <w:rPr>
+          <w:lang w:val="en-US"/>
+        </w:rPr>
+        <w:tab/>
+      </w:r>
+      <w:r>
+        <w:rPr>
+          <w:lang w:val="en-US"/>
+        </w:rPr>
+        <w:tab/>
+      </w:r>
+      <w:r>
+        <w:rPr>
+          <w:lang w:val="en-US"/>
+        </w:rPr>
+        <w:tab/>
+      </w:r>
+      <w:r>
+        <w:rPr>
+          <w:lang w:val="en-US"/>
+        </w:rPr>
+        <w:tab/>
+      </w:r>
+      <w:r>
+        <w:rPr>
+          <w:lang w:val="en-US"/>
+        </w:rPr>
+        <w:t>PARTIAL DEPENDENCY</w:t>
+      </w:r>
+    </w:p>
+    <w:p>
+      <w:pPr>
+        <w:rPr>
+          <w:lang w:val="en-US"/>
+        </w:rPr>
+      </w:pPr>
+      <w:r>
+        <w:rPr>
+          <w:lang w:val="en-US"/>
+        </w:rPr>
+        <w:t xml:space="preserve">flight_no, dep_date </w:t>
+      </w:r>
+      <w:r>
+        <w:rPr>
+          <w:lang w:val="en-US"/>
+        </w:rPr>
+        <w:sym w:font="Wingdings" w:char="F0E0"/>
+      </w:r>
+      <w:r>
+        <w:rPr>
+          <w:lang w:val="en-US"/>
+        </w:rPr>
+        <w:t xml:space="preserve"> arr_date</w:t>
+      </w:r>
+      <w:r>
+        <w:rPr>
+          <w:lang w:val="en-US"/>
+        </w:rPr>
+        <w:tab/>
+      </w:r>
+      <w:r>
+        <w:rPr>
+          <w:lang w:val="en-US"/>
+        </w:rPr>
+        <w:tab/>
+        <w:t>PARTIAL DEPENDENCY</w:t>
+      </w:r>
+    </w:p>
+    <w:p>
+      <w:pPr>
+        <w:rPr>
+          <w:lang w:val="en-US"/>
+        </w:rPr>
+      </w:pPr>
+      <w:r>
+        <w:rPr>
+          <w:lang w:val="en-US"/>
+        </w:rPr>
+        <w:t xml:space="preserve">dep_airport_code </w:t>
+      </w:r>
+      <w:r>
+        <w:rPr>
+          <w:lang w:val="en-US"/>
+        </w:rPr>
+        <w:sym w:font="Wingdings" w:char="F0E0"/>
+      </w:r>
+      <w:r>
+        <w:rPr>
+          <w:lang w:val="en-US"/>
+        </w:rPr>
+        <w:t xml:space="preserve"> dep_airport_name</w:t>
+      </w:r>
+      <w:r>
+        <w:rPr>
+          <w:lang w:val="en-US"/>
+        </w:rPr>
+        <w:tab/>
+        <w:t>TRANSITIVE DEPENDENCY</w:t>
+      </w:r>
+    </w:p>
+    <w:p>
+      <w:pPr>
+        <w:rPr>
+          <w:lang w:val="en-US"/>
+        </w:rPr>
+      </w:pPr>
+      <w:r>
+        <w:rPr>
+          <w:lang w:val="en-US"/>
+        </w:rPr>
+        <w:t xml:space="preserve">arr_airport_code </w:t>
+      </w:r>
+      <w:r>
+        <w:rPr>
+          <w:lang w:val="en-US"/>
+        </w:rPr>
+        <w:sym w:font="Wingdings" w:char="F0E0"/>
+      </w:r>
+      <w:r>
+        <w:rPr>
+          <w:lang w:val="en-US"/>
+        </w:rPr>
+        <w:t xml:space="preserve"> arr_airport_name</w:t>
+      </w:r>
+      <w:r>
+        <w:rPr>
+          <w:lang w:val="en-US"/>
+        </w:rPr>
+        <w:tab/>
+        <w:t>TRANSITIVE DEPENDENCY</w:t>
+      </w:r>
+    </w:p>
+    <w:p>
+      <w:pPr>
+        <w:rPr>
+          <w:lang w:val="en-US"/>
+        </w:rPr>
+      </w:pPr>
+    </w:p>
+    <w:p>
+      <w:pPr>
+        <w:rPr>
+          <w:lang w:val="en-US"/>
+        </w:rPr>
+      </w:pPr>
+    </w:p>
+    <w:p>
+      <w:pPr>
+        <w:rPr>
+          <w:lang w:val="en-US"/>
+        </w:rPr>
+      </w:pPr>
+    </w:p>
+    <w:p>
+      <w:pPr>
+        <w:pStyle w:val="Heading2"/>
+        <w:rPr>
+          <w:lang w:val="en-US"/>
+        </w:rPr>
+      </w:pPr>
+      <w:r>
+        <w:rPr>
+          <w:lang w:val="en-US"/>
+        </w:rPr>
+        <w:t>2</w:t>
+      </w:r>
+      <w:r>
+        <w:rPr>
+          <w:lang w:val="en-US"/>
+        </w:rPr>
+        <w:t>NF</w:t>
+      </w:r>
+    </w:p>
+    <w:p>
+      <w:pPr>
+        <w:rPr>
+          <w:lang w:val="en-US"/>
+        </w:rPr>
+      </w:pPr>
+    </w:p>
+    <w:p>
+      <w:pPr>
+        <w:rPr>
+          <w:lang w:val="en-US"/>
+        </w:rPr>
+      </w:pPr>
+      <w:r>
+        <w:rPr>
+          <w:lang w:val="en-US"/>
+        </w:rPr>
+        <w:t>BOOKING (</w:t>
+      </w:r>
+      <w:r>
+        <w:rPr>
+          <w:u w:val="single"/>
+          <w:lang w:val="en-US"/>
+        </w:rPr>
+        <w:t>booking_no</w:t>
+      </w:r>
+      <w:r>
+        <w:rPr>
+          <w:lang w:val="en-US"/>
+        </w:rPr>
+        <w:t>, client_no, client_name)</w:t>
+      </w:r>
+    </w:p>
+    <w:p>
+      <w:pPr>
+        <w:rPr>
+          <w:lang w:val="en-US"/>
+        </w:rPr>
+      </w:pPr>
+      <w:r>
+        <w:rPr>
+          <w:lang w:val="en-US"/>
+        </w:rPr>
+        <w:t>ITINERARY</w:t>
+      </w:r>
+      <w:r>
+        <w:rPr>
+          <w:lang w:val="en-US"/>
+        </w:rPr>
+        <w:t xml:space="preserve"> (</w:t>
+      </w:r>
+      <w:r>
+        <w:rPr>
+          <w:u w:val="single"/>
+          <w:lang w:val="en-US"/>
+        </w:rPr>
+        <w:t>booking_no</w:t>
+      </w:r>
+      <w:r>
+        <w:rPr>
+          <w:lang w:val="en-US"/>
+        </w:rPr>
+        <w:t xml:space="preserve">, </w:t>
+      </w:r>
+      <w:r>
+        <w:rPr>
+          <w:u w:val="single"/>
+          <w:lang w:val="en-US"/>
+        </w:rPr>
+        <w:t>flight_no</w:t>
+      </w:r>
+      <w:r>
+        <w:rPr>
+          <w:lang w:val="en-US"/>
+        </w:rPr>
+        <w:t xml:space="preserve">, </w:t>
+      </w:r>
+      <w:r>
+        <w:rPr>
+          <w:u w:val="single"/>
+          <w:lang w:val="en-US"/>
+        </w:rPr>
+        <w:t>dep_date</w:t>
+      </w:r>
+      <w:r>
+        <w:rPr>
+          <w:lang w:val="en-US"/>
+        </w:rPr>
+        <w:t>)</w:t>
+      </w:r>
+    </w:p>
+    <w:p>
+      <w:pPr>
+        <w:rPr>
+          <w:lang w:val="en-US"/>
+        </w:rPr>
+      </w:pPr>
+    </w:p>
+    <w:p>
+      <w:pPr>
+        <w:rPr>
+          <w:lang w:val="en-US"/>
+        </w:rPr>
+      </w:pPr>
+      <w:r>
+        <w:rPr>
+          <w:lang w:val="en-US"/>
+        </w:rPr>
+        <w:t>FLIGHT (</w:t>
+      </w:r>
+      <w:r>
+        <w:rPr>
+          <w:u w:val="single"/>
+          <w:lang w:val="en-US"/>
+        </w:rPr>
+        <w:t>flight_no</w:t>
+      </w:r>
+      <w:r>
+        <w:rPr>
+          <w:lang w:val="en-US"/>
+        </w:rPr>
+        <w:t xml:space="preserve">, </w:t>
+      </w:r>
+      <w:r>
+        <w:rPr>
+          <w:lang w:val="en-US"/>
+        </w:rPr>
+        <w:t>dep_time</w:t>
+      </w:r>
+      <w:r>
+        <w:rPr>
+          <w:lang w:val="en-US"/>
+        </w:rPr>
+        <w:t>,</w:t>
+      </w:r>
+      <w:r>
+        <w:rPr>
+          <w:lang w:val="en-US"/>
+        </w:rPr>
+        <w:t xml:space="preserve"> </w:t>
+      </w:r>
+      <w:r>
+        <w:rPr>
+          <w:lang w:val="en-US"/>
+        </w:rPr>
+        <w:t>dep_airport_code</w:t>
+      </w:r>
+      <w:r>
+        <w:rPr>
+          <w:lang w:val="en-US"/>
+        </w:rPr>
+        <w:t>,</w:t>
+      </w:r>
+      <w:r>
+        <w:rPr>
+          <w:lang w:val="en-US"/>
+        </w:rPr>
+        <w:t xml:space="preserve"> dep_airport_name, </w:t>
+      </w:r>
+      <w:r>
+        <w:rPr>
+          <w:lang w:val="en-US"/>
+        </w:rPr>
+        <w:t xml:space="preserve">arr_time, </w:t>
+      </w:r>
+      <w:r>
+        <w:rPr>
+          <w:lang w:val="en-US"/>
+        </w:rPr>
+        <w:t xml:space="preserve">                          </w:t>
+      </w:r>
+      <w:r>
+        <w:rPr>
+          <w:lang w:val="en-US"/>
+        </w:rPr>
+        <w:t>arr_airport_code,</w:t>
+      </w:r>
+      <w:r>
+        <w:rPr>
+          <w:lang w:val="en-US"/>
+        </w:rPr>
+        <w:t xml:space="preserve"> arr_airport_name</w:t>
+      </w:r>
+      <w:r>
+        <w:rPr>
+          <w:lang w:val="en-US"/>
+        </w:rPr>
+        <w:t xml:space="preserve"> </w:t>
+      </w:r>
+      <w:r>
+        <w:rPr>
+          <w:lang w:val="en-US"/>
+        </w:rPr>
+        <w:t>)</w:t>
+      </w:r>
+    </w:p>
+    <w:p>
+      <w:pPr>
+        <w:rPr>
+          <w:lang w:val="en-US"/>
+        </w:rPr>
+      </w:pPr>
+      <w:r>
+        <w:rPr>
+          <w:lang w:val="en-US"/>
+        </w:rPr>
+        <w:t>FLIGHT INSTANCE (</w:t>
+      </w:r>
+      <w:r>
+        <w:rPr>
+          <w:u w:val="single"/>
+          <w:lang w:val="en-US"/>
+        </w:rPr>
+        <w:t>flight_no</w:t>
+      </w:r>
+      <w:r>
+        <w:rPr>
+          <w:lang w:val="en-US"/>
+        </w:rPr>
+        <w:t xml:space="preserve">, </w:t>
+      </w:r>
+      <w:r>
+        <w:rPr>
+          <w:u w:val="single"/>
+          <w:lang w:val="en-US"/>
+        </w:rPr>
+        <w:t>dep_date,</w:t>
+      </w:r>
+      <w:r>
+        <w:rPr>
+          <w:lang w:val="en-US"/>
+        </w:rPr>
+        <w:t xml:space="preserve"> arr_date)</w:t>
+      </w:r>
+    </w:p>
+    <w:p>
+      <w:pPr>
+        <w:rPr>
+          <w:lang w:val="en-US"/>
+        </w:rPr>
+      </w:pPr>
+    </w:p>
+    <w:p>
+      <w:pPr>
+        <w:pStyle w:val="Heading2"/>
+        <w:rPr>
+          <w:lang w:val="en-US"/>
+        </w:rPr>
+      </w:pPr>
+      <w:r>
+        <w:rPr>
+          <w:lang w:val="en-US"/>
+        </w:rPr>
+        <w:t>3</w:t>
+      </w:r>
+      <w:r>
+        <w:rPr>
+          <w:lang w:val="en-US"/>
+        </w:rPr>
+        <w:t>NF</w:t>
+      </w:r>
+    </w:p>
+    <w:p>
+      <w:pPr>
+        <w:rPr>
+          <w:lang w:val="en-US"/>
+        </w:rPr>
+      </w:pPr>
+    </w:p>
+    <w:p>
+      <w:pPr>
+        <w:rPr>
+          <w:lang w:val="en-US"/>
+        </w:rPr>
+      </w:pPr>
+      <w:r>
+        <w:rPr>
+          <w:lang w:val="en-US"/>
+        </w:rPr>
+        <w:t>BOOKING (</w:t>
+      </w:r>
+      <w:r>
+        <w:rPr>
+          <w:u w:val="single"/>
+          <w:lang w:val="en-US"/>
+        </w:rPr>
+        <w:t>booking_no</w:t>
+      </w:r>
+      <w:r>
+        <w:rPr>
+          <w:lang w:val="en-US"/>
+        </w:rPr>
+        <w:t>,</w:t>
+      </w:r>
+      <w:r>
+        <w:rPr>
+          <w:lang w:val="en-US"/>
+        </w:rPr>
+        <w:t xml:space="preserve"> </w:t>
+      </w:r>
+      <w:r>
+        <w:rPr>
+          <w:lang w:val="en-US"/>
+        </w:rPr>
+        <w:t>client_no)</w:t>
+      </w:r>
+    </w:p>
+    <w:p>
+      <w:pPr>
+        <w:rPr>
+          <w:lang w:val="en-US"/>
+        </w:rPr>
+      </w:pPr>
+      <w:r>
+        <w:rPr>
+          <w:lang w:val="en-US"/>
+        </w:rPr>
+        <w:t>CLIENT(</w:t>
+      </w:r>
+      <w:r>
+        <w:rPr>
+          <w:lang w:val="en-US"/>
+        </w:rPr>
+        <w:t>client_no, client_name</w:t>
+      </w:r>
+      <w:r>
+        <w:rPr>
+          <w:lang w:val="en-US"/>
+        </w:rPr>
+        <w:t>)</w:t>
+      </w:r>
+    </w:p>
+    <w:p>
+      <w:pPr>
+        <w:rPr>
+          <w:lang w:val="en-US"/>
+        </w:rPr>
+      </w:pPr>
+      <w:r>
+        <w:rPr>
+          <w:lang w:val="en-US"/>
+        </w:rPr>
+        <w:t>ITINERARY (</w:t>
+      </w:r>
+      <w:r>
+        <w:rPr>
+          <w:u w:val="single"/>
+          <w:lang w:val="en-US"/>
+        </w:rPr>
+        <w:t>booking_no</w:t>
+      </w:r>
+      <w:r>
+        <w:rPr>
+          <w:lang w:val="en-US"/>
+        </w:rPr>
+        <w:t xml:space="preserve">, </w:t>
+      </w:r>
+      <w:r>
+        <w:rPr>
+          <w:u w:val="single"/>
+          <w:lang w:val="en-US"/>
+        </w:rPr>
+        <w:t>flight_no</w:t>
+      </w:r>
+      <w:r>
+        <w:rPr>
+          <w:lang w:val="en-US"/>
+        </w:rPr>
+        <w:t xml:space="preserve">, </w:t>
+      </w:r>
+      <w:r>
+        <w:rPr>
+          <w:u w:val="single"/>
+          <w:lang w:val="en-US"/>
+        </w:rPr>
+        <w:t>dep_date</w:t>
+      </w:r>
+      <w:r>
+        <w:rPr>
+          <w:lang w:val="en-US"/>
+        </w:rPr>
+        <w:t>)</w:t>
+      </w:r>
+    </w:p>
+    <w:p>
+      <w:pPr>
+        <w:rPr>
+          <w:lang w:val="en-US"/>
+        </w:rPr>
+      </w:pPr>
+    </w:p>
+    <w:p>
+      <w:pPr>
+        <w:rPr>
+          <w:lang w:val="en-US"/>
+        </w:rPr>
+      </w:pPr>
+      <w:r>
+        <w:rPr>
+          <w:lang w:val="en-US"/>
+        </w:rPr>
+        <w:t>FLIGHT (</w:t>
+      </w:r>
+      <w:r>
+        <w:rPr>
+          <w:u w:val="single"/>
+          <w:lang w:val="en-US"/>
+        </w:rPr>
+        <w:t>flight_no</w:t>
+      </w:r>
+      <w:r>
+        <w:rPr>
+          <w:lang w:val="en-US"/>
+        </w:rPr>
+        <w:t>, dep_time,</w:t>
+      </w:r>
+      <w:r>
+        <w:rPr>
+          <w:lang w:val="en-US"/>
+        </w:rPr>
+        <w:t xml:space="preserve"> </w:t>
+      </w:r>
+      <w:r>
+        <w:rPr>
+          <w:lang w:val="en-US"/>
+        </w:rPr>
+        <w:t>dep_airport_code</w:t>
+      </w:r>
+      <w:r>
+        <w:rPr>
+          <w:lang w:val="en-US"/>
+        </w:rPr>
+        <w:t xml:space="preserve"> </w:t>
+      </w:r>
+      <w:r>
+        <w:rPr>
+          <w:lang w:val="en-US"/>
+        </w:rPr>
+        <w:t>, arr_time,</w:t>
+      </w:r>
+      <w:r>
+        <w:rPr>
+          <w:lang w:val="en-US"/>
+        </w:rPr>
+        <w:t xml:space="preserve"> </w:t>
+      </w:r>
+      <w:r>
+        <w:rPr>
+          <w:lang w:val="en-US"/>
+        </w:rPr>
+        <w:t>arr_airport_code,)</w:t>
+      </w:r>
+    </w:p>
+    <w:p>
+      <w:pPr>
+        <w:rPr>
+          <w:lang w:val="en-US"/>
+        </w:rPr>
+      </w:pPr>
+      <w:r>
+        <w:rPr>
+          <w:lang w:val="en-US"/>
+        </w:rPr>
+        <w:lastRenderedPageBreak/>
+        <w:t>DEP_AIRPORT(</w:t>
+      </w:r>
+      <w:r>
+        <w:rPr>
+          <w:lang w:val="en-US"/>
+        </w:rPr>
+        <w:t>dep_airport_code</w:t>
+      </w:r>
+      <w:r>
+        <w:rPr>
+          <w:lang w:val="en-US"/>
+        </w:rPr>
+        <w:t xml:space="preserve"> </w:t>
+      </w:r>
+      <w:r>
+        <w:rPr>
+          <w:lang w:val="en-US"/>
+        </w:rPr>
+        <w:t>, d</w:t>
+      </w:r>
+      <w:bookmarkStart w:id="0" w:name="_GoBack"/>
+      <w:bookmarkEnd w:id="0"/>
+      <w:r>
+        <w:rPr>
+          <w:lang w:val="en-US"/>
+        </w:rPr>
+        <w:t>ep_airport_name</w:t>
+      </w:r>
+      <w:r>
+        <w:rPr>
+          <w:lang w:val="en-US"/>
+        </w:rPr>
+        <w:t>)</w:t>
+      </w:r>
+    </w:p>
+    <w:p>
+      <w:pPr>
+        <w:rPr>
+          <w:lang w:val="en-US"/>
+        </w:rPr>
+      </w:pPr>
+      <w:r>
+        <w:rPr>
+          <w:lang w:val="en-US"/>
+        </w:rPr>
+        <w:t>ARR_AIRPORT(</w:t>
+      </w:r>
+      <w:r>
+        <w:rPr>
+          <w:lang w:val="en-US"/>
+        </w:rPr>
+        <w:t>arr_airport_code, arr_airport_name</w:t>
+      </w:r>
+      <w:r>
+        <w:rPr>
+          <w:lang w:val="en-US"/>
+        </w:rPr>
+        <w:t>)</w:t>
+      </w:r>
+    </w:p>
+    <w:p>
+      <w:pPr>
+        <w:rPr>
+          <w:lang w:val="en-US"/>
+        </w:rPr>
+      </w:pPr>
+      <w:r>
+        <w:rPr>
+          <w:lang w:val="en-US"/>
+        </w:rPr>
+        <w:t>FLIGHT INSTANCE (</w:t>
+      </w:r>
+      <w:r>
+        <w:rPr>
+          <w:u w:val="single"/>
+          <w:lang w:val="en-US"/>
+        </w:rPr>
+        <w:t>flight_no</w:t>
+      </w:r>
+      <w:r>
+        <w:rPr>
+          <w:lang w:val="en-US"/>
+        </w:rPr>
+        <w:t xml:space="preserve">, </w:t>
+      </w:r>
+      <w:r>
+        <w:rPr>
+          <w:u w:val="single"/>
+          <w:lang w:val="en-US"/>
+        </w:rPr>
+        <w:t>dep_date,</w:t>
+      </w:r>
+      <w:r>
+        <w:rPr>
+          <w:lang w:val="en-US"/>
+        </w:rPr>
+        <w:t xml:space="preserve"> arr_date)</w:t>
+      </w:r>
+    </w:p>
+    <w:p>
+      <w:pPr>
         <w:rPr>
           <w:lang w:val="en-US"/>
         </w:rPr>
@@ -2597,6 +4603,184 @@
 <file path=word/numbering.xml><?xml version="1.0" encoding="utf-8"?>
 <w:numbering xmlns:wpc="http://schemas.microsoft.com/office/word/2010/wordprocessingCanvas" xmlns:cx="http://schemas.microsoft.com/office/drawing/2014/chartex" xmlns:cx1="http://schemas.microsoft.com/office/drawing/2015/9/8/chartex" xmlns:cx2="http://schemas.microsoft.com/office/drawing/2015/10/21/chartex" xmlns:cx3="http://schemas.microsoft.com/office/drawing/2016/5/9/chartex" xmlns:cx4="http://schemas.microsoft.com/office/drawing/2016/5/10/chartex" xmlns:cx5="http://schemas.microsoft.com/office/drawing/2016/5/11/chartex" xmlns:cx6="http://schemas.microsoft.com/office/drawing/2016/5/12/chartex" xmlns:cx7="http://schemas.microsoft.com/office/drawing/2016/5/13/chartex" xmlns:cx8="http://schemas.microsoft.com/office/drawing/2016/5/14/chartex" xmlns:mc="http://schemas.openxmlformats.org/markup-compatibility/2006" xmlns:aink="http://schemas.microsoft.com/office/drawing/2016/ink" xmlns:am3d="http://schemas.microsoft.com/office/drawing/2017/model3d" xmlns:o="urn:schemas-microsoft-com:office:office" xmlns:r="http://schemas.openxmlformats.org/officeDocument/2006/relationships" xmlns:m="http://schemas.openxmlformats.org/officeDocument/2006/math" xmlns:v="urn:schemas-microsoft-com:vml" xmlns:wp14="http://schemas.microsoft.com/office/word/2010/wordprocessingDrawing" xmlns:wp="http://schemas.openxmlformats.org/drawingml/2006/wordprocessingDrawing" xmlns:w10="urn:schemas-microsoft-com:office:word" xmlns:w="http://schemas.openxmlformats.org/wordprocessingml/2006/main" xmlns:w14="http://schemas.microsoft.com/office/word/2010/wordml" xmlns:w15="http://schemas.microsoft.com/office/word/2012/wordml" xmlns:w16cid="http://schemas.microsoft.com/office/word/2016/wordml/cid" xmlns:w16se="http://schemas.microsoft.com/office/word/2015/wordml/symex" xmlns:wpg="http://schemas.microsoft.com/office/word/2010/wordprocessingGroup" xmlns:wpi="http://schemas.microsoft.com/office/word/2010/wordprocessingInk" xmlns:wne="http://schemas.microsoft.com/office/word/2006/wordml" xmlns:wps="http://schemas.microsoft.com/office/word/2010/wordprocessingShape" mc:Ignorable="w14 w15 w16se w16cid wp14">
   <w:abstractNum w:abstractNumId="0" w15:restartNumberingAfterBreak="0">
+    <w:nsid w:val="02DD0DC3"/>
+    <w:multiLevelType w:val="hybridMultilevel"/>
+    <w:tmpl w:val="EFB0B38E"/>
+    <w:lvl w:ilvl="0" w:tplc="0409000F">
+      <w:start w:val="1"/>
+      <w:numFmt w:val="decimal"/>
+      <w:lvlText w:val="%1."/>
+      <w:lvlJc w:val="left"/>
+      <w:pPr>
+        <w:ind w:left="720" w:hanging="360"/>
+      </w:pPr>
+      <w:rPr>
+        <w:rFonts w:hint="default"/>
+      </w:rPr>
+    </w:lvl>
+    <w:lvl w:ilvl="1" w:tplc="04090019" w:tentative="1">
+      <w:start w:val="1"/>
+      <w:numFmt w:val="lowerLetter"/>
+      <w:lvlText w:val="%2."/>
+      <w:lvlJc w:val="left"/>
+      <w:pPr>
+        <w:ind w:left="1440" w:hanging="360"/>
+      </w:pPr>
+    </w:lvl>
+    <w:lvl w:ilvl="2" w:tplc="0409001B" w:tentative="1">
+      <w:start w:val="1"/>
+      <w:numFmt w:val="lowerRoman"/>
+      <w:lvlText w:val="%3."/>
+      <w:lvlJc w:val="right"/>
+      <w:pPr>
+        <w:ind w:left="2160" w:hanging="180"/>
+      </w:pPr>
+    </w:lvl>
+    <w:lvl w:ilvl="3" w:tplc="0409000F" w:tentative="1">
+      <w:start w:val="1"/>
+      <w:numFmt w:val="decimal"/>
+      <w:lvlText w:val="%4."/>
+      <w:lvlJc w:val="left"/>
+      <w:pPr>
+        <w:ind w:left="2880" w:hanging="360"/>
+      </w:pPr>
+    </w:lvl>
+    <w:lvl w:ilvl="4" w:tplc="04090019" w:tentative="1">
+      <w:start w:val="1"/>
+      <w:numFmt w:val="lowerLetter"/>
+      <w:lvlText w:val="%5."/>
+      <w:lvlJc w:val="left"/>
+      <w:pPr>
+        <w:ind w:left="3600" w:hanging="360"/>
+      </w:pPr>
+    </w:lvl>
+    <w:lvl w:ilvl="5" w:tplc="0409001B" w:tentative="1">
+      <w:start w:val="1"/>
+      <w:numFmt w:val="lowerRoman"/>
+      <w:lvlText w:val="%6."/>
+      <w:lvlJc w:val="right"/>
+      <w:pPr>
+        <w:ind w:left="4320" w:hanging="180"/>
+      </w:pPr>
+    </w:lvl>
+    <w:lvl w:ilvl="6" w:tplc="0409000F" w:tentative="1">
+      <w:start w:val="1"/>
+      <w:numFmt w:val="decimal"/>
+      <w:lvlText w:val="%7."/>
+      <w:lvlJc w:val="left"/>
+      <w:pPr>
+        <w:ind w:left="5040" w:hanging="360"/>
+      </w:pPr>
+    </w:lvl>
+    <w:lvl w:ilvl="7" w:tplc="04090019" w:tentative="1">
+      <w:start w:val="1"/>
+      <w:numFmt w:val="lowerLetter"/>
+      <w:lvlText w:val="%8."/>
+      <w:lvlJc w:val="left"/>
+      <w:pPr>
+        <w:ind w:left="5760" w:hanging="360"/>
+      </w:pPr>
+    </w:lvl>
+    <w:lvl w:ilvl="8" w:tplc="0409001B" w:tentative="1">
+      <w:start w:val="1"/>
+      <w:numFmt w:val="lowerRoman"/>
+      <w:lvlText w:val="%9."/>
+      <w:lvlJc w:val="right"/>
+      <w:pPr>
+        <w:ind w:left="6480" w:hanging="180"/>
+      </w:pPr>
+    </w:lvl>
+  </w:abstractNum>
+  <w:abstractNum w:abstractNumId="1" w15:restartNumberingAfterBreak="0">
+    <w:nsid w:val="20EE0EEF"/>
+    <w:multiLevelType w:val="hybridMultilevel"/>
+    <w:tmpl w:val="8850DC18"/>
+    <w:lvl w:ilvl="0" w:tplc="262497BC">
+      <w:start w:val="1"/>
+      <w:numFmt w:val="decimal"/>
+      <w:lvlText w:val="%1."/>
+      <w:lvlJc w:val="left"/>
+      <w:pPr>
+        <w:ind w:left="1080" w:hanging="360"/>
+      </w:pPr>
+      <w:rPr>
+        <w:rFonts w:hint="default"/>
+      </w:rPr>
+    </w:lvl>
+    <w:lvl w:ilvl="1" w:tplc="04090019" w:tentative="1">
+      <w:start w:val="1"/>
+      <w:numFmt w:val="lowerLetter"/>
+      <w:lvlText w:val="%2."/>
+      <w:lvlJc w:val="left"/>
+      <w:pPr>
+        <w:ind w:left="1800" w:hanging="360"/>
+      </w:pPr>
+    </w:lvl>
+    <w:lvl w:ilvl="2" w:tplc="0409001B" w:tentative="1">
+      <w:start w:val="1"/>
+      <w:numFmt w:val="lowerRoman"/>
+      <w:lvlText w:val="%3."/>
+      <w:lvlJc w:val="right"/>
+      <w:pPr>
+        <w:ind w:left="2520" w:hanging="180"/>
+      </w:pPr>
+    </w:lvl>
+    <w:lvl w:ilvl="3" w:tplc="0409000F" w:tentative="1">
+      <w:start w:val="1"/>
+      <w:numFmt w:val="decimal"/>
+      <w:lvlText w:val="%4."/>
+      <w:lvlJc w:val="left"/>
+      <w:pPr>
+        <w:ind w:left="3240" w:hanging="360"/>
+      </w:pPr>
+    </w:lvl>
+    <w:lvl w:ilvl="4" w:tplc="04090019" w:tentative="1">
+      <w:start w:val="1"/>
+      <w:numFmt w:val="lowerLetter"/>
+      <w:lvlText w:val="%5."/>
+      <w:lvlJc w:val="left"/>
+      <w:pPr>
+        <w:ind w:left="3960" w:hanging="360"/>
+      </w:pPr>
+    </w:lvl>
+    <w:lvl w:ilvl="5" w:tplc="0409001B" w:tentative="1">
+      <w:start w:val="1"/>
+      <w:numFmt w:val="lowerRoman"/>
+      <w:lvlText w:val="%6."/>
+      <w:lvlJc w:val="right"/>
+      <w:pPr>
+        <w:ind w:left="4680" w:hanging="180"/>
+      </w:pPr>
+    </w:lvl>
+    <w:lvl w:ilvl="6" w:tplc="0409000F" w:tentative="1">
+      <w:start w:val="1"/>
+      <w:numFmt w:val="decimal"/>
+      <w:lvlText w:val="%7."/>
+      <w:lvlJc w:val="left"/>
+      <w:pPr>
+        <w:ind w:left="5400" w:hanging="360"/>
+      </w:pPr>
+    </w:lvl>
+    <w:lvl w:ilvl="7" w:tplc="04090019" w:tentative="1">
+      <w:start w:val="1"/>
+      <w:numFmt w:val="lowerLetter"/>
+      <w:lvlText w:val="%8."/>
+      <w:lvlJc w:val="left"/>
+      <w:pPr>
+        <w:ind w:left="6120" w:hanging="360"/>
+      </w:pPr>
+    </w:lvl>
+    <w:lvl w:ilvl="8" w:tplc="0409001B" w:tentative="1">
+      <w:start w:val="1"/>
+      <w:numFmt w:val="lowerRoman"/>
+      <w:lvlText w:val="%9."/>
+      <w:lvlJc w:val="right"/>
+      <w:pPr>
+        <w:ind w:left="6840" w:hanging="180"/>
+      </w:pPr>
+    </w:lvl>
+  </w:abstractNum>
+  <w:abstractNum w:abstractNumId="2" w15:restartNumberingAfterBreak="0">
     <w:nsid w:val="314F503E"/>
     <w:multiLevelType w:val="hybridMultilevel"/>
     <w:tmpl w:val="0C183364"/>
@@ -2685,8 +4869,382 @@
       </w:pPr>
     </w:lvl>
   </w:abstractNum>
+  <w:abstractNum w:abstractNumId="3" w15:restartNumberingAfterBreak="0">
+    <w:nsid w:val="35C50C89"/>
+    <w:multiLevelType w:val="hybridMultilevel"/>
+    <w:tmpl w:val="1C1A8286"/>
+    <w:lvl w:ilvl="0" w:tplc="0409000F">
+      <w:start w:val="1"/>
+      <w:numFmt w:val="decimal"/>
+      <w:lvlText w:val="%1."/>
+      <w:lvlJc w:val="left"/>
+      <w:pPr>
+        <w:ind w:left="720" w:hanging="360"/>
+      </w:pPr>
+      <w:rPr>
+        <w:rFonts w:hint="default"/>
+      </w:rPr>
+    </w:lvl>
+    <w:lvl w:ilvl="1" w:tplc="04090019" w:tentative="1">
+      <w:start w:val="1"/>
+      <w:numFmt w:val="lowerLetter"/>
+      <w:lvlText w:val="%2."/>
+      <w:lvlJc w:val="left"/>
+      <w:pPr>
+        <w:ind w:left="1440" w:hanging="360"/>
+      </w:pPr>
+    </w:lvl>
+    <w:lvl w:ilvl="2" w:tplc="0409001B" w:tentative="1">
+      <w:start w:val="1"/>
+      <w:numFmt w:val="lowerRoman"/>
+      <w:lvlText w:val="%3."/>
+      <w:lvlJc w:val="right"/>
+      <w:pPr>
+        <w:ind w:left="2160" w:hanging="180"/>
+      </w:pPr>
+    </w:lvl>
+    <w:lvl w:ilvl="3" w:tplc="0409000F" w:tentative="1">
+      <w:start w:val="1"/>
+      <w:numFmt w:val="decimal"/>
+      <w:lvlText w:val="%4."/>
+      <w:lvlJc w:val="left"/>
+      <w:pPr>
+        <w:ind w:left="2880" w:hanging="360"/>
+      </w:pPr>
+    </w:lvl>
+    <w:lvl w:ilvl="4" w:tplc="04090019" w:tentative="1">
+      <w:start w:val="1"/>
+      <w:numFmt w:val="lowerLetter"/>
+      <w:lvlText w:val="%5."/>
+      <w:lvlJc w:val="left"/>
+      <w:pPr>
+        <w:ind w:left="3600" w:hanging="360"/>
+      </w:pPr>
+    </w:lvl>
+    <w:lvl w:ilvl="5" w:tplc="0409001B" w:tentative="1">
+      <w:start w:val="1"/>
+      <w:numFmt w:val="lowerRoman"/>
+      <w:lvlText w:val="%6."/>
+      <w:lvlJc w:val="right"/>
+      <w:pPr>
+        <w:ind w:left="4320" w:hanging="180"/>
+      </w:pPr>
+    </w:lvl>
+    <w:lvl w:ilvl="6" w:tplc="0409000F" w:tentative="1">
+      <w:start w:val="1"/>
+      <w:numFmt w:val="decimal"/>
+      <w:lvlText w:val="%7."/>
+      <w:lvlJc w:val="left"/>
+      <w:pPr>
+        <w:ind w:left="5040" w:hanging="360"/>
+      </w:pPr>
+    </w:lvl>
+    <w:lvl w:ilvl="7" w:tplc="04090019" w:tentative="1">
+      <w:start w:val="1"/>
+      <w:numFmt w:val="lowerLetter"/>
+      <w:lvlText w:val="%8."/>
+      <w:lvlJc w:val="left"/>
+      <w:pPr>
+        <w:ind w:left="5760" w:hanging="360"/>
+      </w:pPr>
+    </w:lvl>
+    <w:lvl w:ilvl="8" w:tplc="0409001B" w:tentative="1">
+      <w:start w:val="1"/>
+      <w:numFmt w:val="lowerRoman"/>
+      <w:lvlText w:val="%9."/>
+      <w:lvlJc w:val="right"/>
+      <w:pPr>
+        <w:ind w:left="6480" w:hanging="180"/>
+      </w:pPr>
+    </w:lvl>
+  </w:abstractNum>
+  <w:abstractNum w:abstractNumId="4" w15:restartNumberingAfterBreak="0">
+    <w:nsid w:val="43747399"/>
+    <w:multiLevelType w:val="hybridMultilevel"/>
+    <w:tmpl w:val="1C1A8286"/>
+    <w:lvl w:ilvl="0" w:tplc="0409000F">
+      <w:start w:val="1"/>
+      <w:numFmt w:val="decimal"/>
+      <w:lvlText w:val="%1."/>
+      <w:lvlJc w:val="left"/>
+      <w:pPr>
+        <w:ind w:left="720" w:hanging="360"/>
+      </w:pPr>
+      <w:rPr>
+        <w:rFonts w:hint="default"/>
+      </w:rPr>
+    </w:lvl>
+    <w:lvl w:ilvl="1" w:tplc="04090019" w:tentative="1">
+      <w:start w:val="1"/>
+      <w:numFmt w:val="lowerLetter"/>
+      <w:lvlText w:val="%2."/>
+      <w:lvlJc w:val="left"/>
+      <w:pPr>
+        <w:ind w:left="1440" w:hanging="360"/>
+      </w:pPr>
+    </w:lvl>
+    <w:lvl w:ilvl="2" w:tplc="0409001B" w:tentative="1">
+      <w:start w:val="1"/>
+      <w:numFmt w:val="lowerRoman"/>
+      <w:lvlText w:val="%3."/>
+      <w:lvlJc w:val="right"/>
+      <w:pPr>
+        <w:ind w:left="2160" w:hanging="180"/>
+      </w:pPr>
+    </w:lvl>
+    <w:lvl w:ilvl="3" w:tplc="0409000F" w:tentative="1">
+      <w:start w:val="1"/>
+      <w:numFmt w:val="decimal"/>
+      <w:lvlText w:val="%4."/>
+      <w:lvlJc w:val="left"/>
+      <w:pPr>
+        <w:ind w:left="2880" w:hanging="360"/>
+      </w:pPr>
+    </w:lvl>
+    <w:lvl w:ilvl="4" w:tplc="04090019" w:tentative="1">
+      <w:start w:val="1"/>
+      <w:numFmt w:val="lowerLetter"/>
+      <w:lvlText w:val="%5."/>
+      <w:lvlJc w:val="left"/>
+      <w:pPr>
+        <w:ind w:left="3600" w:hanging="360"/>
+      </w:pPr>
+    </w:lvl>
+    <w:lvl w:ilvl="5" w:tplc="0409001B" w:tentative="1">
+      <w:start w:val="1"/>
+      <w:numFmt w:val="lowerRoman"/>
+      <w:lvlText w:val="%6."/>
+      <w:lvlJc w:val="right"/>
+      <w:pPr>
+        <w:ind w:left="4320" w:hanging="180"/>
+      </w:pPr>
+    </w:lvl>
+    <w:lvl w:ilvl="6" w:tplc="0409000F" w:tentative="1">
+      <w:start w:val="1"/>
+      <w:numFmt w:val="decimal"/>
+      <w:lvlText w:val="%7."/>
+      <w:lvlJc w:val="left"/>
+      <w:pPr>
+        <w:ind w:left="5040" w:hanging="360"/>
+      </w:pPr>
+    </w:lvl>
+    <w:lvl w:ilvl="7" w:tplc="04090019" w:tentative="1">
+      <w:start w:val="1"/>
+      <w:numFmt w:val="lowerLetter"/>
+      <w:lvlText w:val="%8."/>
+      <w:lvlJc w:val="left"/>
+      <w:pPr>
+        <w:ind w:left="5760" w:hanging="360"/>
+      </w:pPr>
+    </w:lvl>
+    <w:lvl w:ilvl="8" w:tplc="0409001B" w:tentative="1">
+      <w:start w:val="1"/>
+      <w:numFmt w:val="lowerRoman"/>
+      <w:lvlText w:val="%9."/>
+      <w:lvlJc w:val="right"/>
+      <w:pPr>
+        <w:ind w:left="6480" w:hanging="180"/>
+      </w:pPr>
+    </w:lvl>
+  </w:abstractNum>
+  <w:abstractNum w:abstractNumId="5" w15:restartNumberingAfterBreak="0">
+    <w:nsid w:val="71BE6582"/>
+    <w:multiLevelType w:val="hybridMultilevel"/>
+    <w:tmpl w:val="1C1A8286"/>
+    <w:lvl w:ilvl="0" w:tplc="0409000F">
+      <w:start w:val="1"/>
+      <w:numFmt w:val="decimal"/>
+      <w:lvlText w:val="%1."/>
+      <w:lvlJc w:val="left"/>
+      <w:pPr>
+        <w:ind w:left="720" w:hanging="360"/>
+      </w:pPr>
+      <w:rPr>
+        <w:rFonts w:hint="default"/>
+      </w:rPr>
+    </w:lvl>
+    <w:lvl w:ilvl="1" w:tplc="04090019" w:tentative="1">
+      <w:start w:val="1"/>
+      <w:numFmt w:val="lowerLetter"/>
+      <w:lvlText w:val="%2."/>
+      <w:lvlJc w:val="left"/>
+      <w:pPr>
+        <w:ind w:left="1440" w:hanging="360"/>
+      </w:pPr>
+    </w:lvl>
+    <w:lvl w:ilvl="2" w:tplc="0409001B" w:tentative="1">
+      <w:start w:val="1"/>
+      <w:numFmt w:val="lowerRoman"/>
+      <w:lvlText w:val="%3."/>
+      <w:lvlJc w:val="right"/>
+      <w:pPr>
+        <w:ind w:left="2160" w:hanging="180"/>
+      </w:pPr>
+    </w:lvl>
+    <w:lvl w:ilvl="3" w:tplc="0409000F" w:tentative="1">
+      <w:start w:val="1"/>
+      <w:numFmt w:val="decimal"/>
+      <w:lvlText w:val="%4."/>
+      <w:lvlJc w:val="left"/>
+      <w:pPr>
+        <w:ind w:left="2880" w:hanging="360"/>
+      </w:pPr>
+    </w:lvl>
+    <w:lvl w:ilvl="4" w:tplc="04090019" w:tentative="1">
+      <w:start w:val="1"/>
+      <w:numFmt w:val="lowerLetter"/>
+      <w:lvlText w:val="%5."/>
+      <w:lvlJc w:val="left"/>
+      <w:pPr>
+        <w:ind w:left="3600" w:hanging="360"/>
+      </w:pPr>
+    </w:lvl>
+    <w:lvl w:ilvl="5" w:tplc="0409001B" w:tentative="1">
+      <w:start w:val="1"/>
+      <w:numFmt w:val="lowerRoman"/>
+      <w:lvlText w:val="%6."/>
+      <w:lvlJc w:val="right"/>
+      <w:pPr>
+        <w:ind w:left="4320" w:hanging="180"/>
+      </w:pPr>
+    </w:lvl>
+    <w:lvl w:ilvl="6" w:tplc="0409000F" w:tentative="1">
+      <w:start w:val="1"/>
+      <w:numFmt w:val="decimal"/>
+      <w:lvlText w:val="%7."/>
+      <w:lvlJc w:val="left"/>
+      <w:pPr>
+        <w:ind w:left="5040" w:hanging="360"/>
+      </w:pPr>
+    </w:lvl>
+    <w:lvl w:ilvl="7" w:tplc="04090019" w:tentative="1">
+      <w:start w:val="1"/>
+      <w:numFmt w:val="lowerLetter"/>
+      <w:lvlText w:val="%8."/>
+      <w:lvlJc w:val="left"/>
+      <w:pPr>
+        <w:ind w:left="5760" w:hanging="360"/>
+      </w:pPr>
+    </w:lvl>
+    <w:lvl w:ilvl="8" w:tplc="0409001B" w:tentative="1">
+      <w:start w:val="1"/>
+      <w:numFmt w:val="lowerRoman"/>
+      <w:lvlText w:val="%9."/>
+      <w:lvlJc w:val="right"/>
+      <w:pPr>
+        <w:ind w:left="6480" w:hanging="180"/>
+      </w:pPr>
+    </w:lvl>
+  </w:abstractNum>
+  <w:abstractNum w:abstractNumId="6" w15:restartNumberingAfterBreak="0">
+    <w:nsid w:val="776076B6"/>
+    <w:multiLevelType w:val="hybridMultilevel"/>
+    <w:tmpl w:val="1C1A8286"/>
+    <w:lvl w:ilvl="0" w:tplc="0409000F">
+      <w:start w:val="1"/>
+      <w:numFmt w:val="decimal"/>
+      <w:lvlText w:val="%1."/>
+      <w:lvlJc w:val="left"/>
+      <w:pPr>
+        <w:ind w:left="720" w:hanging="360"/>
+      </w:pPr>
+      <w:rPr>
+        <w:rFonts w:hint="default"/>
+      </w:rPr>
+    </w:lvl>
+    <w:lvl w:ilvl="1" w:tplc="04090019" w:tentative="1">
+      <w:start w:val="1"/>
+      <w:numFmt w:val="lowerLetter"/>
+      <w:lvlText w:val="%2."/>
+      <w:lvlJc w:val="left"/>
+      <w:pPr>
+        <w:ind w:left="1440" w:hanging="360"/>
+      </w:pPr>
+    </w:lvl>
+    <w:lvl w:ilvl="2" w:tplc="0409001B" w:tentative="1">
+      <w:start w:val="1"/>
+      <w:numFmt w:val="lowerRoman"/>
+      <w:lvlText w:val="%3."/>
+      <w:lvlJc w:val="right"/>
+      <w:pPr>
+        <w:ind w:left="2160" w:hanging="180"/>
+      </w:pPr>
+    </w:lvl>
+    <w:lvl w:ilvl="3" w:tplc="0409000F" w:tentative="1">
+      <w:start w:val="1"/>
+      <w:numFmt w:val="decimal"/>
+      <w:lvlText w:val="%4."/>
+      <w:lvlJc w:val="left"/>
+      <w:pPr>
+        <w:ind w:left="2880" w:hanging="360"/>
+      </w:pPr>
+    </w:lvl>
+    <w:lvl w:ilvl="4" w:tplc="04090019" w:tentative="1">
+      <w:start w:val="1"/>
+      <w:numFmt w:val="lowerLetter"/>
+      <w:lvlText w:val="%5."/>
+      <w:lvlJc w:val="left"/>
+      <w:pPr>
+        <w:ind w:left="3600" w:hanging="360"/>
+      </w:pPr>
+    </w:lvl>
+    <w:lvl w:ilvl="5" w:tplc="0409001B" w:tentative="1">
+      <w:start w:val="1"/>
+      <w:numFmt w:val="lowerRoman"/>
+      <w:lvlText w:val="%6."/>
+      <w:lvlJc w:val="right"/>
+      <w:pPr>
+        <w:ind w:left="4320" w:hanging="180"/>
+      </w:pPr>
+    </w:lvl>
+    <w:lvl w:ilvl="6" w:tplc="0409000F" w:tentative="1">
+      <w:start w:val="1"/>
+      <w:numFmt w:val="decimal"/>
+      <w:lvlText w:val="%7."/>
+      <w:lvlJc w:val="left"/>
+      <w:pPr>
+        <w:ind w:left="5040" w:hanging="360"/>
+      </w:pPr>
+    </w:lvl>
+    <w:lvl w:ilvl="7" w:tplc="04090019" w:tentative="1">
+      <w:start w:val="1"/>
+      <w:numFmt w:val="lowerLetter"/>
+      <w:lvlText w:val="%8."/>
+      <w:lvlJc w:val="left"/>
+      <w:pPr>
+        <w:ind w:left="5760" w:hanging="360"/>
+      </w:pPr>
+    </w:lvl>
+    <w:lvl w:ilvl="8" w:tplc="0409001B" w:tentative="1">
+      <w:start w:val="1"/>
+      <w:numFmt w:val="lowerRoman"/>
+      <w:lvlText w:val="%9."/>
+      <w:lvlJc w:val="right"/>
+      <w:pPr>
+        <w:ind w:left="6480" w:hanging="180"/>
+      </w:pPr>
+    </w:lvl>
+  </w:abstractNum>
   <w:num w:numId="1">
+    <w:abstractNumId w:val="2"/>
+  </w:num>
+  <w:num w:numId="2">
+    <w:abstractNumId w:val="3"/>
+  </w:num>
+  <w:num w:numId="3">
+    <w:abstractNumId w:val="1"/>
+  </w:num>
+  <w:num w:numId="4">
     <w:abstractNumId w:val="0"/>
+  </w:num>
+  <w:num w:numId="5">
+    <w:abstractNumId w:val="5"/>
+  </w:num>
+  <w:num w:numId="6">
+    <w:abstractNumId w:val="6"/>
+  </w:num>
+  <w:num w:numId="7">
+    <w:abstractNumId w:val="4"/>
   </w:num>
 </w:numbering>
 </file>
@@ -3527,7 +6085,7 @@
 </file>
 
 <file path=customXml/itemProps1.xml><?xml version="1.0" encoding="utf-8"?>
-<ds:datastoreItem xmlns:ds="http://schemas.openxmlformats.org/officeDocument/2006/customXml" ds:itemID="{A1CEECAC-88E0-C94D-ABB1-A7319730065F}">
+<ds:datastoreItem xmlns:ds="http://schemas.openxmlformats.org/officeDocument/2006/customXml" ds:itemID="{5FCD3E34-A964-104A-BE7E-2AFCD603CB73}">
   <ds:schemaRefs>
     <ds:schemaRef ds:uri="http://schemas.openxmlformats.org/officeDocument/2006/bibliography"/>
   </ds:schemaRefs>

</xml_diff>